<commit_message>
Updated for June 2019 Power BI Desktop release
</commit_message>
<xml_diff>
--- a/PBI Desktop Data Connectivity Features.docx
+++ b/PBI Desktop Data Connectivity Features.docx
@@ -36,12 +36,12 @@
         <w:t>i</w:t>
       </w:r>
       <w:r>
-        <w:t xml:space="preserve">ty features added to the Power BI Desktop application. Power BI Desktop is a free business intelligence design and development </w:t>
+        <w:t>ty features added to the Power BI Desktop application. Power BI Desktop is a free business intelligence design and development application containing rich capabilities in data connectivity, transformation, modeling, and report/dashboard development. Business intelligence artifacts created within Power BI Deskt</w:t>
       </w:r>
       <w:bookmarkStart w:id="0" w:name="_GoBack"/>
       <w:bookmarkEnd w:id="0"/>
       <w:r>
-        <w:t>application containing rich capabilities in data connectivity, transformation, modeling, and report/dashboard development. Business intelligence artifacts created within Power BI Desktop such as datasets and reports can be published to the Power BI Service and consumed by Power BI users.</w:t>
+        <w:t>op such as datasets and reports can be published to the Power BI Service and consumed by Power BI users.</w:t>
       </w:r>
     </w:p>
     <w:p>
@@ -883,7 +883,49 @@
                 <w:rPr>
                   <w:rStyle w:val="Hyperlink"/>
                 </w:rPr>
-                <w:t>Apr-20</w:t>
+                <w:t>Apr-2019</w:t>
+              </w:r>
+            </w:hyperlink>
+          </w:p>
+        </w:tc>
+        <w:tc>
+          <w:tcPr>
+            <w:tcW w:w="1440" w:type="dxa"/>
+            <w:shd w:val="clear" w:color="auto" w:fill="FFF2CC" w:themeFill="accent4" w:themeFillTint="33"/>
+          </w:tcPr>
+          <w:p>
+            <w:hyperlink w:anchor="May2019" w:history="1">
+              <w:r>
+                <w:rPr>
+                  <w:rStyle w:val="Hyperlink"/>
+                </w:rPr>
+                <w:t>May-2019</w:t>
+              </w:r>
+            </w:hyperlink>
+          </w:p>
+        </w:tc>
+      </w:tr>
+      <w:tr>
+        <w:trPr>
+          <w:jc w:val="center"/>
+        </w:trPr>
+        <w:tc>
+          <w:tcPr>
+            <w:tcW w:w="1440" w:type="dxa"/>
+            <w:shd w:val="clear" w:color="auto" w:fill="FFF2CC" w:themeFill="accent4" w:themeFillTint="33"/>
+          </w:tcPr>
+          <w:p>
+            <w:pPr>
+              <w:rPr>
+                <w:rStyle w:val="Hyperlink"/>
+              </w:rPr>
+            </w:pPr>
+            <w:hyperlink w:anchor="Jun2019" w:history="1">
+              <w:r>
+                <w:rPr>
+                  <w:rStyle w:val="Hyperlink"/>
+                </w:rPr>
+                <w:t>Jun-20</w:t>
               </w:r>
               <w:r>
                 <w:rPr>
@@ -906,20 +948,37 @@
             <w:shd w:val="clear" w:color="auto" w:fill="FFF2CC" w:themeFill="accent4" w:themeFillTint="33"/>
           </w:tcPr>
           <w:p>
-            <w:hyperlink w:anchor="May2019" w:history="1">
-              <w:r>
-                <w:rPr>
-                  <w:rStyle w:val="Hyperlink"/>
-                </w:rPr>
-                <w:t>May-201</w:t>
-              </w:r>
-              <w:r>
-                <w:rPr>
-                  <w:rStyle w:val="Hyperlink"/>
-                </w:rPr>
-                <w:t>9</w:t>
-              </w:r>
-            </w:hyperlink>
+            <w:pPr>
+              <w:rPr>
+                <w:rStyle w:val="Hyperlink"/>
+              </w:rPr>
+            </w:pPr>
+          </w:p>
+        </w:tc>
+        <w:tc>
+          <w:tcPr>
+            <w:tcW w:w="1440" w:type="dxa"/>
+            <w:shd w:val="clear" w:color="auto" w:fill="FFF2CC" w:themeFill="accent4" w:themeFillTint="33"/>
+          </w:tcPr>
+          <w:p>
+            <w:pPr>
+              <w:rPr>
+                <w:rStyle w:val="Hyperlink"/>
+              </w:rPr>
+            </w:pPr>
+          </w:p>
+        </w:tc>
+        <w:tc>
+          <w:tcPr>
+            <w:tcW w:w="1440" w:type="dxa"/>
+            <w:shd w:val="clear" w:color="auto" w:fill="FFF2CC" w:themeFill="accent4" w:themeFillTint="33"/>
+          </w:tcPr>
+          <w:p>
+            <w:pPr>
+              <w:rPr>
+                <w:rStyle w:val="Hyperlink"/>
+              </w:rPr>
+            </w:pPr>
           </w:p>
         </w:tc>
       </w:tr>
@@ -38122,13 +38181,1162 @@
           </w:p>
         </w:tc>
       </w:tr>
+      <w:tr>
+        <w:trPr>
+          <w:trHeight w:val="1430"/>
+        </w:trPr>
+        <w:tc>
+          <w:tcPr>
+            <w:tcW w:w="540" w:type="dxa"/>
+            <w:tcBorders>
+              <w:top w:val="single" w:sz="8" w:space="0" w:color="A3A3A3"/>
+              <w:left w:val="single" w:sz="8" w:space="0" w:color="A3A3A3"/>
+              <w:bottom w:val="single" w:sz="8" w:space="0" w:color="A3A3A3"/>
+              <w:right w:val="single" w:sz="8" w:space="0" w:color="A3A3A3"/>
+            </w:tcBorders>
+            <w:tcMar>
+              <w:top w:w="80" w:type="dxa"/>
+              <w:left w:w="80" w:type="dxa"/>
+              <w:bottom w:w="80" w:type="dxa"/>
+              <w:right w:w="80" w:type="dxa"/>
+            </w:tcMar>
+          </w:tcPr>
+          <w:p>
+            <w:pPr>
+              <w:spacing w:after="0" w:line="240" w:lineRule="auto"/>
+              <w:rPr>
+                <w:rFonts w:ascii="Calibri" w:eastAsia="Times New Roman" w:hAnsi="Calibri" w:cs="Times New Roman"/>
+              </w:rPr>
+            </w:pPr>
+            <w:r>
+              <w:rPr>
+                <w:rFonts w:ascii="Calibri" w:eastAsia="Times New Roman" w:hAnsi="Calibri" w:cs="Times New Roman"/>
+              </w:rPr>
+              <w:t>174</w:t>
+            </w:r>
+          </w:p>
+        </w:tc>
+        <w:tc>
+          <w:tcPr>
+            <w:tcW w:w="2085" w:type="dxa"/>
+            <w:tcBorders>
+              <w:top w:val="single" w:sz="8" w:space="0" w:color="A3A3A3"/>
+              <w:left w:val="single" w:sz="8" w:space="0" w:color="A3A3A3"/>
+              <w:bottom w:val="single" w:sz="8" w:space="0" w:color="A3A3A3"/>
+              <w:right w:val="single" w:sz="8" w:space="0" w:color="A3A3A3"/>
+            </w:tcBorders>
+            <w:tcMar>
+              <w:top w:w="80" w:type="dxa"/>
+              <w:left w:w="80" w:type="dxa"/>
+              <w:bottom w:w="80" w:type="dxa"/>
+              <w:right w:w="80" w:type="dxa"/>
+            </w:tcMar>
+          </w:tcPr>
+          <w:p>
+            <w:pPr>
+              <w:spacing w:after="0" w:line="240" w:lineRule="auto"/>
+              <w:rPr>
+                <w:rFonts w:ascii="Calibri" w:eastAsia="Times New Roman" w:hAnsi="Calibri" w:cs="Times New Roman"/>
+              </w:rPr>
+            </w:pPr>
+            <w:r>
+              <w:rPr>
+                <w:rFonts w:ascii="Calibri" w:eastAsia="Times New Roman" w:hAnsi="Calibri" w:cs="Times New Roman"/>
+              </w:rPr>
+              <w:t>Connect to shared and certified datasets</w:t>
+            </w:r>
+            <w:r>
+              <w:rPr>
+                <w:rFonts w:ascii="Calibri" w:eastAsia="Times New Roman" w:hAnsi="Calibri" w:cs="Times New Roman"/>
+              </w:rPr>
+              <w:t xml:space="preserve"> (preview)</w:t>
+            </w:r>
+          </w:p>
+        </w:tc>
+        <w:tc>
+          <w:tcPr>
+            <w:tcW w:w="3225" w:type="dxa"/>
+            <w:tcBorders>
+              <w:top w:val="single" w:sz="8" w:space="0" w:color="A3A3A3"/>
+              <w:left w:val="single" w:sz="8" w:space="0" w:color="A3A3A3"/>
+              <w:bottom w:val="single" w:sz="8" w:space="0" w:color="A3A3A3"/>
+              <w:right w:val="single" w:sz="8" w:space="0" w:color="A3A3A3"/>
+            </w:tcBorders>
+            <w:tcMar>
+              <w:top w:w="80" w:type="dxa"/>
+              <w:left w:w="80" w:type="dxa"/>
+              <w:bottom w:w="80" w:type="dxa"/>
+              <w:right w:w="80" w:type="dxa"/>
+            </w:tcMar>
+          </w:tcPr>
+          <w:p>
+            <w:pPr>
+              <w:pStyle w:val="ListParagraph"/>
+              <w:spacing w:after="0" w:line="240" w:lineRule="auto"/>
+              <w:ind w:left="0"/>
+              <w:rPr>
+                <w:rFonts w:ascii="Calibri" w:eastAsia="Times New Roman" w:hAnsi="Calibri" w:cs="Times New Roman"/>
+              </w:rPr>
+            </w:pPr>
+            <w:r>
+              <w:rPr>
+                <w:rFonts w:ascii="Calibri" w:eastAsia="Times New Roman" w:hAnsi="Calibri" w:cs="Times New Roman"/>
+              </w:rPr>
+              <w:t>Central to data governance</w:t>
+            </w:r>
+          </w:p>
+          <w:p>
+            <w:pPr>
+              <w:pStyle w:val="ListParagraph"/>
+              <w:spacing w:after="0" w:line="240" w:lineRule="auto"/>
+              <w:ind w:left="0"/>
+              <w:rPr>
+                <w:rFonts w:ascii="Calibri" w:eastAsia="Times New Roman" w:hAnsi="Calibri" w:cs="Times New Roman"/>
+              </w:rPr>
+            </w:pPr>
+            <w:r>
+              <w:rPr>
+                <w:rFonts w:ascii="Calibri" w:eastAsia="Times New Roman" w:hAnsi="Calibri" w:cs="Times New Roman"/>
+              </w:rPr>
+              <w:t>Single source of true</w:t>
+            </w:r>
+          </w:p>
+          <w:p>
+            <w:pPr>
+              <w:pStyle w:val="ListParagraph"/>
+              <w:spacing w:after="0" w:line="240" w:lineRule="auto"/>
+              <w:ind w:left="0"/>
+              <w:rPr>
+                <w:rFonts w:ascii="Calibri" w:eastAsia="Times New Roman" w:hAnsi="Calibri" w:cs="Times New Roman"/>
+              </w:rPr>
+            </w:pPr>
+          </w:p>
+          <w:p>
+            <w:pPr>
+              <w:pStyle w:val="ListParagraph"/>
+              <w:spacing w:after="0" w:line="240" w:lineRule="auto"/>
+              <w:ind w:left="0"/>
+              <w:rPr>
+                <w:rFonts w:ascii="Calibri" w:eastAsia="Times New Roman" w:hAnsi="Calibri" w:cs="Times New Roman"/>
+              </w:rPr>
+            </w:pPr>
+            <w:r>
+              <w:rPr>
+                <w:rFonts w:ascii="Calibri" w:eastAsia="Times New Roman" w:hAnsi="Calibri" w:cs="Times New Roman"/>
+              </w:rPr>
+              <w:t>Single dataset can be used by multiple reports, even across workspaces</w:t>
+            </w:r>
+          </w:p>
+          <w:p>
+            <w:pPr>
+              <w:pStyle w:val="ListParagraph"/>
+              <w:spacing w:after="0" w:line="240" w:lineRule="auto"/>
+              <w:ind w:left="0"/>
+              <w:rPr>
+                <w:rFonts w:ascii="Calibri" w:eastAsia="Times New Roman" w:hAnsi="Calibri" w:cs="Times New Roman"/>
+              </w:rPr>
+            </w:pPr>
+          </w:p>
+          <w:p>
+            <w:pPr>
+              <w:pStyle w:val="ListParagraph"/>
+              <w:spacing w:after="0" w:line="240" w:lineRule="auto"/>
+              <w:ind w:left="0"/>
+              <w:rPr>
+                <w:rFonts w:ascii="Calibri" w:eastAsia="Times New Roman" w:hAnsi="Calibri" w:cs="Times New Roman"/>
+              </w:rPr>
+            </w:pPr>
+            <w:r>
+              <w:rPr>
+                <w:rFonts w:ascii="Calibri" w:eastAsia="Times New Roman" w:hAnsi="Calibri" w:cs="Times New Roman"/>
+              </w:rPr>
+              <w:lastRenderedPageBreak/>
+              <w:t>Certified datasets, orgs now have a mechansim to distinguish the most valued and trusted datasets</w:t>
+            </w:r>
+          </w:p>
+          <w:p>
+            <w:pPr>
+              <w:pStyle w:val="ListParagraph"/>
+              <w:spacing w:after="0" w:line="240" w:lineRule="auto"/>
+              <w:ind w:left="0"/>
+              <w:rPr>
+                <w:rFonts w:ascii="Calibri" w:eastAsia="Times New Roman" w:hAnsi="Calibri" w:cs="Times New Roman"/>
+              </w:rPr>
+            </w:pPr>
+          </w:p>
+          <w:p>
+            <w:pPr>
+              <w:pStyle w:val="ListParagraph"/>
+              <w:spacing w:after="0" w:line="240" w:lineRule="auto"/>
+              <w:ind w:left="0"/>
+              <w:rPr>
+                <w:rFonts w:ascii="Calibri" w:eastAsia="Times New Roman" w:hAnsi="Calibri" w:cs="Times New Roman"/>
+              </w:rPr>
+            </w:pPr>
+          </w:p>
+        </w:tc>
+        <w:tc>
+          <w:tcPr>
+            <w:tcW w:w="7110" w:type="dxa"/>
+            <w:tcBorders>
+              <w:top w:val="single" w:sz="8" w:space="0" w:color="A3A3A3"/>
+              <w:left w:val="single" w:sz="8" w:space="0" w:color="A3A3A3"/>
+              <w:bottom w:val="single" w:sz="8" w:space="0" w:color="A3A3A3"/>
+              <w:right w:val="single" w:sz="8" w:space="0" w:color="A3A3A3"/>
+            </w:tcBorders>
+            <w:tcMar>
+              <w:top w:w="80" w:type="dxa"/>
+              <w:left w:w="80" w:type="dxa"/>
+              <w:bottom w:w="80" w:type="dxa"/>
+              <w:right w:w="80" w:type="dxa"/>
+            </w:tcMar>
+          </w:tcPr>
+          <w:p>
+            <w:pPr>
+              <w:spacing w:after="0" w:line="240" w:lineRule="auto"/>
+              <w:rPr>
+                <w:noProof/>
+              </w:rPr>
+            </w:pPr>
+            <w:r>
+              <w:rPr>
+                <w:noProof/>
+              </w:rPr>
+              <w:lastRenderedPageBreak/>
+              <w:t>Licensing change:</w:t>
+            </w:r>
+          </w:p>
+          <w:p>
+            <w:pPr>
+              <w:spacing w:after="0" w:line="240" w:lineRule="auto"/>
+              <w:rPr>
+                <w:noProof/>
+              </w:rPr>
+            </w:pPr>
+            <w:r>
+              <w:rPr>
+                <w:noProof/>
+              </w:rPr>
+              <w:t>Free users will no longer be able to connect to datasets that are not in premium</w:t>
+            </w:r>
+          </w:p>
+          <w:p>
+            <w:pPr>
+              <w:spacing w:after="0" w:line="240" w:lineRule="auto"/>
+              <w:rPr>
+                <w:noProof/>
+              </w:rPr>
+            </w:pPr>
+          </w:p>
+          <w:p>
+            <w:pPr>
+              <w:spacing w:after="0" w:line="240" w:lineRule="auto"/>
+              <w:rPr>
+                <w:noProof/>
+              </w:rPr>
+            </w:pPr>
+            <w:r>
+              <w:rPr>
+                <w:noProof/>
+              </w:rPr>
+              <w:lastRenderedPageBreak/>
+              <w:drawing>
+                <wp:inline distT="0" distB="0" distL="0" distR="0" wp14:anchorId="0FA3EDC2" wp14:editId="1EE4F1E9">
+                  <wp:extent cx="4413250" cy="1822450"/>
+                  <wp:effectExtent l="0" t="0" r="6350" b="6350"/>
+                  <wp:docPr id="104" name="Picture 104"/>
+                  <wp:cNvGraphicFramePr>
+                    <a:graphicFrameLocks xmlns:a="http://schemas.openxmlformats.org/drawingml/2006/main" noChangeAspect="1"/>
+                  </wp:cNvGraphicFramePr>
+                  <a:graphic xmlns:a="http://schemas.openxmlformats.org/drawingml/2006/main">
+                    <a:graphicData uri="http://schemas.openxmlformats.org/drawingml/2006/picture">
+                      <pic:pic xmlns:pic="http://schemas.openxmlformats.org/drawingml/2006/picture">
+                        <pic:nvPicPr>
+                          <pic:cNvPr id="1" name=""/>
+                          <pic:cNvPicPr/>
+                        </pic:nvPicPr>
+                        <pic:blipFill>
+                          <a:blip r:embed="rId119"/>
+                          <a:stretch>
+                            <a:fillRect/>
+                          </a:stretch>
+                        </pic:blipFill>
+                        <pic:spPr>
+                          <a:xfrm>
+                            <a:off x="0" y="0"/>
+                            <a:ext cx="4413250" cy="1822450"/>
+                          </a:xfrm>
+                          <a:prstGeom prst="rect">
+                            <a:avLst/>
+                          </a:prstGeom>
+                        </pic:spPr>
+                      </pic:pic>
+                    </a:graphicData>
+                  </a:graphic>
+                </wp:inline>
+              </w:drawing>
+            </w:r>
+          </w:p>
+        </w:tc>
+        <w:tc>
+          <w:tcPr>
+            <w:tcW w:w="1124" w:type="dxa"/>
+            <w:tcBorders>
+              <w:top w:val="single" w:sz="8" w:space="0" w:color="A3A3A3"/>
+              <w:left w:val="single" w:sz="8" w:space="0" w:color="A3A3A3"/>
+              <w:bottom w:val="single" w:sz="8" w:space="0" w:color="A3A3A3"/>
+              <w:right w:val="single" w:sz="8" w:space="0" w:color="A3A3A3"/>
+            </w:tcBorders>
+            <w:tcMar>
+              <w:top w:w="80" w:type="dxa"/>
+              <w:left w:w="80" w:type="dxa"/>
+              <w:bottom w:w="80" w:type="dxa"/>
+              <w:right w:w="80" w:type="dxa"/>
+            </w:tcMar>
+          </w:tcPr>
+          <w:p>
+            <w:pPr>
+              <w:rPr>
+                <w:rFonts w:ascii="Calibri" w:eastAsia="Times New Roman" w:hAnsi="Calibri" w:cs="Times New Roman"/>
+              </w:rPr>
+            </w:pPr>
+            <w:bookmarkStart w:id="43" w:name="Jun2019"/>
+            <w:r>
+              <w:rPr>
+                <w:rFonts w:ascii="Calibri" w:eastAsia="Times New Roman" w:hAnsi="Calibri" w:cs="Times New Roman"/>
+              </w:rPr>
+              <w:lastRenderedPageBreak/>
+              <w:t>June-2019</w:t>
+            </w:r>
+            <w:bookmarkEnd w:id="43"/>
+          </w:p>
+        </w:tc>
+      </w:tr>
+      <w:tr>
+        <w:trPr>
+          <w:trHeight w:val="1430"/>
+        </w:trPr>
+        <w:tc>
+          <w:tcPr>
+            <w:tcW w:w="540" w:type="dxa"/>
+            <w:tcBorders>
+              <w:top w:val="single" w:sz="8" w:space="0" w:color="A3A3A3"/>
+              <w:left w:val="single" w:sz="8" w:space="0" w:color="A3A3A3"/>
+              <w:bottom w:val="single" w:sz="8" w:space="0" w:color="A3A3A3"/>
+              <w:right w:val="single" w:sz="8" w:space="0" w:color="A3A3A3"/>
+            </w:tcBorders>
+            <w:tcMar>
+              <w:top w:w="80" w:type="dxa"/>
+              <w:left w:w="80" w:type="dxa"/>
+              <w:bottom w:w="80" w:type="dxa"/>
+              <w:right w:w="80" w:type="dxa"/>
+            </w:tcMar>
+          </w:tcPr>
+          <w:p>
+            <w:pPr>
+              <w:spacing w:after="0" w:line="240" w:lineRule="auto"/>
+              <w:rPr>
+                <w:rFonts w:ascii="Calibri" w:eastAsia="Times New Roman" w:hAnsi="Calibri" w:cs="Times New Roman"/>
+              </w:rPr>
+            </w:pPr>
+            <w:r>
+              <w:rPr>
+                <w:rFonts w:ascii="Calibri" w:eastAsia="Times New Roman" w:hAnsi="Calibri" w:cs="Times New Roman"/>
+              </w:rPr>
+              <w:t>175</w:t>
+            </w:r>
+          </w:p>
+        </w:tc>
+        <w:tc>
+          <w:tcPr>
+            <w:tcW w:w="2085" w:type="dxa"/>
+            <w:tcBorders>
+              <w:top w:val="single" w:sz="8" w:space="0" w:color="A3A3A3"/>
+              <w:left w:val="single" w:sz="8" w:space="0" w:color="A3A3A3"/>
+              <w:bottom w:val="single" w:sz="8" w:space="0" w:color="A3A3A3"/>
+              <w:right w:val="single" w:sz="8" w:space="0" w:color="A3A3A3"/>
+            </w:tcBorders>
+            <w:tcMar>
+              <w:top w:w="80" w:type="dxa"/>
+              <w:left w:w="80" w:type="dxa"/>
+              <w:bottom w:w="80" w:type="dxa"/>
+              <w:right w:w="80" w:type="dxa"/>
+            </w:tcMar>
+          </w:tcPr>
+          <w:p>
+            <w:pPr>
+              <w:spacing w:after="0" w:line="240" w:lineRule="auto"/>
+              <w:rPr>
+                <w:rFonts w:ascii="Calibri" w:eastAsia="Times New Roman" w:hAnsi="Calibri" w:cs="Times New Roman"/>
+              </w:rPr>
+            </w:pPr>
+            <w:r>
+              <w:rPr>
+                <w:rFonts w:ascii="Calibri" w:eastAsia="Times New Roman" w:hAnsi="Calibri" w:cs="Times New Roman"/>
+              </w:rPr>
+              <w:t>Common Data Service connector is now GA</w:t>
+            </w:r>
+          </w:p>
+        </w:tc>
+        <w:tc>
+          <w:tcPr>
+            <w:tcW w:w="3225" w:type="dxa"/>
+            <w:tcBorders>
+              <w:top w:val="single" w:sz="8" w:space="0" w:color="A3A3A3"/>
+              <w:left w:val="single" w:sz="8" w:space="0" w:color="A3A3A3"/>
+              <w:bottom w:val="single" w:sz="8" w:space="0" w:color="A3A3A3"/>
+              <w:right w:val="single" w:sz="8" w:space="0" w:color="A3A3A3"/>
+            </w:tcBorders>
+            <w:tcMar>
+              <w:top w:w="80" w:type="dxa"/>
+              <w:left w:w="80" w:type="dxa"/>
+              <w:bottom w:w="80" w:type="dxa"/>
+              <w:right w:w="80" w:type="dxa"/>
+            </w:tcMar>
+          </w:tcPr>
+          <w:p>
+            <w:pPr>
+              <w:pStyle w:val="ListParagraph"/>
+              <w:spacing w:after="0" w:line="240" w:lineRule="auto"/>
+              <w:ind w:left="0"/>
+              <w:rPr>
+                <w:rFonts w:ascii="Calibri" w:eastAsia="Times New Roman" w:hAnsi="Calibri" w:cs="Times New Roman"/>
+              </w:rPr>
+            </w:pPr>
+            <w:r>
+              <w:rPr>
+                <w:rFonts w:ascii="Calibri" w:eastAsia="Times New Roman" w:hAnsi="Calibri" w:cs="Times New Roman"/>
+              </w:rPr>
+              <w:t xml:space="preserve">CDS is a foundational component of MS Power Platform. Securely store and manage data used by business apps. </w:t>
+            </w:r>
+          </w:p>
+          <w:p>
+            <w:pPr>
+              <w:pStyle w:val="ListParagraph"/>
+              <w:spacing w:after="0" w:line="240" w:lineRule="auto"/>
+              <w:ind w:left="0"/>
+              <w:rPr>
+                <w:rFonts w:ascii="Calibri" w:eastAsia="Times New Roman" w:hAnsi="Calibri" w:cs="Times New Roman"/>
+              </w:rPr>
+            </w:pPr>
+          </w:p>
+          <w:p>
+            <w:pPr>
+              <w:pStyle w:val="ListParagraph"/>
+              <w:spacing w:after="0" w:line="240" w:lineRule="auto"/>
+              <w:ind w:left="0"/>
+              <w:rPr>
+                <w:rFonts w:ascii="Calibri" w:eastAsia="Times New Roman" w:hAnsi="Calibri" w:cs="Times New Roman"/>
+              </w:rPr>
+            </w:pPr>
+          </w:p>
+        </w:tc>
+        <w:tc>
+          <w:tcPr>
+            <w:tcW w:w="7110" w:type="dxa"/>
+            <w:tcBorders>
+              <w:top w:val="single" w:sz="8" w:space="0" w:color="A3A3A3"/>
+              <w:left w:val="single" w:sz="8" w:space="0" w:color="A3A3A3"/>
+              <w:bottom w:val="single" w:sz="8" w:space="0" w:color="A3A3A3"/>
+              <w:right w:val="single" w:sz="8" w:space="0" w:color="A3A3A3"/>
+            </w:tcBorders>
+            <w:tcMar>
+              <w:top w:w="80" w:type="dxa"/>
+              <w:left w:w="80" w:type="dxa"/>
+              <w:bottom w:w="80" w:type="dxa"/>
+              <w:right w:w="80" w:type="dxa"/>
+            </w:tcMar>
+          </w:tcPr>
+          <w:p>
+            <w:pPr>
+              <w:spacing w:after="0" w:line="240" w:lineRule="auto"/>
+              <w:rPr>
+                <w:noProof/>
+              </w:rPr>
+            </w:pPr>
+            <w:r>
+              <w:rPr>
+                <w:noProof/>
+              </w:rPr>
+              <w:t>CDS is also seamlessly integrated with the rest of the Power Platform so you can build PowerApps, Flows, and PBI reports on top of your CDS data.</w:t>
+            </w:r>
+          </w:p>
+          <w:p>
+            <w:pPr>
+              <w:spacing w:after="0" w:line="240" w:lineRule="auto"/>
+              <w:rPr>
+                <w:noProof/>
+              </w:rPr>
+            </w:pPr>
+          </w:p>
+          <w:p>
+            <w:pPr>
+              <w:spacing w:after="0" w:line="240" w:lineRule="auto"/>
+              <w:rPr>
+                <w:noProof/>
+              </w:rPr>
+            </w:pPr>
+            <w:r>
+              <w:rPr>
+                <w:noProof/>
+              </w:rPr>
+              <w:t>Available under online services category</w:t>
+            </w:r>
+          </w:p>
+        </w:tc>
+        <w:tc>
+          <w:tcPr>
+            <w:tcW w:w="1124" w:type="dxa"/>
+            <w:tcBorders>
+              <w:top w:val="single" w:sz="8" w:space="0" w:color="A3A3A3"/>
+              <w:left w:val="single" w:sz="8" w:space="0" w:color="A3A3A3"/>
+              <w:bottom w:val="single" w:sz="8" w:space="0" w:color="A3A3A3"/>
+              <w:right w:val="single" w:sz="8" w:space="0" w:color="A3A3A3"/>
+            </w:tcBorders>
+            <w:tcMar>
+              <w:top w:w="80" w:type="dxa"/>
+              <w:left w:w="80" w:type="dxa"/>
+              <w:bottom w:w="80" w:type="dxa"/>
+              <w:right w:w="80" w:type="dxa"/>
+            </w:tcMar>
+          </w:tcPr>
+          <w:p>
+            <w:pPr>
+              <w:rPr>
+                <w:rFonts w:ascii="Calibri" w:eastAsia="Times New Roman" w:hAnsi="Calibri" w:cs="Times New Roman"/>
+              </w:rPr>
+            </w:pPr>
+            <w:r>
+              <w:rPr>
+                <w:rFonts w:ascii="Calibri" w:eastAsia="Times New Roman" w:hAnsi="Calibri" w:cs="Times New Roman"/>
+              </w:rPr>
+              <w:t>June-2019</w:t>
+            </w:r>
+          </w:p>
+        </w:tc>
+      </w:tr>
+      <w:tr>
+        <w:trPr>
+          <w:trHeight w:val="1430"/>
+        </w:trPr>
+        <w:tc>
+          <w:tcPr>
+            <w:tcW w:w="540" w:type="dxa"/>
+            <w:tcBorders>
+              <w:top w:val="single" w:sz="8" w:space="0" w:color="A3A3A3"/>
+              <w:left w:val="single" w:sz="8" w:space="0" w:color="A3A3A3"/>
+              <w:bottom w:val="single" w:sz="8" w:space="0" w:color="A3A3A3"/>
+              <w:right w:val="single" w:sz="8" w:space="0" w:color="A3A3A3"/>
+            </w:tcBorders>
+            <w:tcMar>
+              <w:top w:w="80" w:type="dxa"/>
+              <w:left w:w="80" w:type="dxa"/>
+              <w:bottom w:w="80" w:type="dxa"/>
+              <w:right w:w="80" w:type="dxa"/>
+            </w:tcMar>
+          </w:tcPr>
+          <w:p>
+            <w:pPr>
+              <w:spacing w:after="0" w:line="240" w:lineRule="auto"/>
+              <w:rPr>
+                <w:rFonts w:ascii="Calibri" w:eastAsia="Times New Roman" w:hAnsi="Calibri" w:cs="Times New Roman"/>
+              </w:rPr>
+            </w:pPr>
+            <w:r>
+              <w:rPr>
+                <w:rFonts w:ascii="Calibri" w:eastAsia="Times New Roman" w:hAnsi="Calibri" w:cs="Times New Roman"/>
+              </w:rPr>
+              <w:lastRenderedPageBreak/>
+              <w:t>176</w:t>
+            </w:r>
+          </w:p>
+        </w:tc>
+        <w:tc>
+          <w:tcPr>
+            <w:tcW w:w="2085" w:type="dxa"/>
+            <w:tcBorders>
+              <w:top w:val="single" w:sz="8" w:space="0" w:color="A3A3A3"/>
+              <w:left w:val="single" w:sz="8" w:space="0" w:color="A3A3A3"/>
+              <w:bottom w:val="single" w:sz="8" w:space="0" w:color="A3A3A3"/>
+              <w:right w:val="single" w:sz="8" w:space="0" w:color="A3A3A3"/>
+            </w:tcBorders>
+            <w:tcMar>
+              <w:top w:w="80" w:type="dxa"/>
+              <w:left w:w="80" w:type="dxa"/>
+              <w:bottom w:w="80" w:type="dxa"/>
+              <w:right w:w="80" w:type="dxa"/>
+            </w:tcMar>
+          </w:tcPr>
+          <w:p>
+            <w:pPr>
+              <w:spacing w:after="0" w:line="240" w:lineRule="auto"/>
+              <w:rPr>
+                <w:rFonts w:ascii="Calibri" w:eastAsia="Times New Roman" w:hAnsi="Calibri" w:cs="Times New Roman"/>
+              </w:rPr>
+            </w:pPr>
+            <w:r>
+              <w:rPr>
+                <w:rFonts w:ascii="Calibri" w:eastAsia="Times New Roman" w:hAnsi="Calibri" w:cs="Times New Roman"/>
+              </w:rPr>
+              <w:t>Azure Data Explorer connector is now GA</w:t>
+            </w:r>
+          </w:p>
+        </w:tc>
+        <w:tc>
+          <w:tcPr>
+            <w:tcW w:w="3225" w:type="dxa"/>
+            <w:tcBorders>
+              <w:top w:val="single" w:sz="8" w:space="0" w:color="A3A3A3"/>
+              <w:left w:val="single" w:sz="8" w:space="0" w:color="A3A3A3"/>
+              <w:bottom w:val="single" w:sz="8" w:space="0" w:color="A3A3A3"/>
+              <w:right w:val="single" w:sz="8" w:space="0" w:color="A3A3A3"/>
+            </w:tcBorders>
+            <w:tcMar>
+              <w:top w:w="80" w:type="dxa"/>
+              <w:left w:w="80" w:type="dxa"/>
+              <w:bottom w:w="80" w:type="dxa"/>
+              <w:right w:w="80" w:type="dxa"/>
+            </w:tcMar>
+          </w:tcPr>
+          <w:p>
+            <w:pPr>
+              <w:pStyle w:val="ListParagraph"/>
+              <w:spacing w:after="0" w:line="240" w:lineRule="auto"/>
+              <w:ind w:left="0"/>
+              <w:rPr>
+                <w:rFonts w:ascii="Calibri" w:eastAsia="Times New Roman" w:hAnsi="Calibri" w:cs="Times New Roman"/>
+              </w:rPr>
+            </w:pPr>
+            <w:r>
+              <w:rPr>
+                <w:rFonts w:ascii="Calibri" w:eastAsia="Times New Roman" w:hAnsi="Calibri" w:cs="Times New Roman"/>
+              </w:rPr>
+              <w:t>Can now provide set statements as part of the connection creation.</w:t>
+            </w:r>
+          </w:p>
+        </w:tc>
+        <w:tc>
+          <w:tcPr>
+            <w:tcW w:w="7110" w:type="dxa"/>
+            <w:tcBorders>
+              <w:top w:val="single" w:sz="8" w:space="0" w:color="A3A3A3"/>
+              <w:left w:val="single" w:sz="8" w:space="0" w:color="A3A3A3"/>
+              <w:bottom w:val="single" w:sz="8" w:space="0" w:color="A3A3A3"/>
+              <w:right w:val="single" w:sz="8" w:space="0" w:color="A3A3A3"/>
+            </w:tcBorders>
+            <w:tcMar>
+              <w:top w:w="80" w:type="dxa"/>
+              <w:left w:w="80" w:type="dxa"/>
+              <w:bottom w:w="80" w:type="dxa"/>
+              <w:right w:w="80" w:type="dxa"/>
+            </w:tcMar>
+          </w:tcPr>
+          <w:p>
+            <w:pPr>
+              <w:spacing w:after="0" w:line="240" w:lineRule="auto"/>
+              <w:rPr>
+                <w:noProof/>
+              </w:rPr>
+            </w:pPr>
+            <w:r>
+              <w:rPr>
+                <w:noProof/>
+              </w:rPr>
+              <w:drawing>
+                <wp:inline distT="0" distB="0" distL="0" distR="0" wp14:anchorId="61410D67" wp14:editId="17AC21CE">
+                  <wp:extent cx="4413250" cy="3261360"/>
+                  <wp:effectExtent l="0" t="0" r="6350" b="0"/>
+                  <wp:docPr id="105" name="Picture 105"/>
+                  <wp:cNvGraphicFramePr>
+                    <a:graphicFrameLocks xmlns:a="http://schemas.openxmlformats.org/drawingml/2006/main" noChangeAspect="1"/>
+                  </wp:cNvGraphicFramePr>
+                  <a:graphic xmlns:a="http://schemas.openxmlformats.org/drawingml/2006/main">
+                    <a:graphicData uri="http://schemas.openxmlformats.org/drawingml/2006/picture">
+                      <pic:pic xmlns:pic="http://schemas.openxmlformats.org/drawingml/2006/picture">
+                        <pic:nvPicPr>
+                          <pic:cNvPr id="1" name=""/>
+                          <pic:cNvPicPr/>
+                        </pic:nvPicPr>
+                        <pic:blipFill>
+                          <a:blip r:embed="rId120"/>
+                          <a:stretch>
+                            <a:fillRect/>
+                          </a:stretch>
+                        </pic:blipFill>
+                        <pic:spPr>
+                          <a:xfrm>
+                            <a:off x="0" y="0"/>
+                            <a:ext cx="4413250" cy="3261360"/>
+                          </a:xfrm>
+                          <a:prstGeom prst="rect">
+                            <a:avLst/>
+                          </a:prstGeom>
+                        </pic:spPr>
+                      </pic:pic>
+                    </a:graphicData>
+                  </a:graphic>
+                </wp:inline>
+              </w:drawing>
+            </w:r>
+          </w:p>
+        </w:tc>
+        <w:tc>
+          <w:tcPr>
+            <w:tcW w:w="1124" w:type="dxa"/>
+            <w:tcBorders>
+              <w:top w:val="single" w:sz="8" w:space="0" w:color="A3A3A3"/>
+              <w:left w:val="single" w:sz="8" w:space="0" w:color="A3A3A3"/>
+              <w:bottom w:val="single" w:sz="8" w:space="0" w:color="A3A3A3"/>
+              <w:right w:val="single" w:sz="8" w:space="0" w:color="A3A3A3"/>
+            </w:tcBorders>
+            <w:tcMar>
+              <w:top w:w="80" w:type="dxa"/>
+              <w:left w:w="80" w:type="dxa"/>
+              <w:bottom w:w="80" w:type="dxa"/>
+              <w:right w:w="80" w:type="dxa"/>
+            </w:tcMar>
+          </w:tcPr>
+          <w:p>
+            <w:pPr>
+              <w:rPr>
+                <w:rFonts w:ascii="Calibri" w:eastAsia="Times New Roman" w:hAnsi="Calibri" w:cs="Times New Roman"/>
+              </w:rPr>
+            </w:pPr>
+            <w:r>
+              <w:rPr>
+                <w:rFonts w:ascii="Calibri" w:eastAsia="Times New Roman" w:hAnsi="Calibri" w:cs="Times New Roman"/>
+              </w:rPr>
+              <w:t>June-2019</w:t>
+            </w:r>
+          </w:p>
+        </w:tc>
+      </w:tr>
+      <w:tr>
+        <w:trPr>
+          <w:trHeight w:val="1430"/>
+        </w:trPr>
+        <w:tc>
+          <w:tcPr>
+            <w:tcW w:w="540" w:type="dxa"/>
+            <w:tcBorders>
+              <w:top w:val="single" w:sz="8" w:space="0" w:color="A3A3A3"/>
+              <w:left w:val="single" w:sz="8" w:space="0" w:color="A3A3A3"/>
+              <w:bottom w:val="single" w:sz="8" w:space="0" w:color="A3A3A3"/>
+              <w:right w:val="single" w:sz="8" w:space="0" w:color="A3A3A3"/>
+            </w:tcBorders>
+            <w:tcMar>
+              <w:top w:w="80" w:type="dxa"/>
+              <w:left w:w="80" w:type="dxa"/>
+              <w:bottom w:w="80" w:type="dxa"/>
+              <w:right w:w="80" w:type="dxa"/>
+            </w:tcMar>
+          </w:tcPr>
+          <w:p>
+            <w:pPr>
+              <w:spacing w:after="0" w:line="240" w:lineRule="auto"/>
+              <w:rPr>
+                <w:rFonts w:ascii="Calibri" w:eastAsia="Times New Roman" w:hAnsi="Calibri" w:cs="Times New Roman"/>
+              </w:rPr>
+            </w:pPr>
+            <w:r>
+              <w:rPr>
+                <w:rFonts w:ascii="Calibri" w:eastAsia="Times New Roman" w:hAnsi="Calibri" w:cs="Times New Roman"/>
+              </w:rPr>
+              <w:t>177</w:t>
+            </w:r>
+          </w:p>
+        </w:tc>
+        <w:tc>
+          <w:tcPr>
+            <w:tcW w:w="2085" w:type="dxa"/>
+            <w:tcBorders>
+              <w:top w:val="single" w:sz="8" w:space="0" w:color="A3A3A3"/>
+              <w:left w:val="single" w:sz="8" w:space="0" w:color="A3A3A3"/>
+              <w:bottom w:val="single" w:sz="8" w:space="0" w:color="A3A3A3"/>
+              <w:right w:val="single" w:sz="8" w:space="0" w:color="A3A3A3"/>
+            </w:tcBorders>
+            <w:tcMar>
+              <w:top w:w="80" w:type="dxa"/>
+              <w:left w:w="80" w:type="dxa"/>
+              <w:bottom w:w="80" w:type="dxa"/>
+              <w:right w:w="80" w:type="dxa"/>
+            </w:tcMar>
+          </w:tcPr>
+          <w:p>
+            <w:pPr>
+              <w:spacing w:after="0" w:line="240" w:lineRule="auto"/>
+              <w:rPr>
+                <w:rFonts w:ascii="Calibri" w:eastAsia="Times New Roman" w:hAnsi="Calibri" w:cs="Times New Roman"/>
+              </w:rPr>
+            </w:pPr>
+            <w:r>
+              <w:rPr>
+                <w:rFonts w:ascii="Calibri" w:eastAsia="Times New Roman" w:hAnsi="Calibri" w:cs="Times New Roman"/>
+              </w:rPr>
+              <w:t>Enhancements to the Cosmos DB</w:t>
+            </w:r>
+          </w:p>
+        </w:tc>
+        <w:tc>
+          <w:tcPr>
+            <w:tcW w:w="3225" w:type="dxa"/>
+            <w:tcBorders>
+              <w:top w:val="single" w:sz="8" w:space="0" w:color="A3A3A3"/>
+              <w:left w:val="single" w:sz="8" w:space="0" w:color="A3A3A3"/>
+              <w:bottom w:val="single" w:sz="8" w:space="0" w:color="A3A3A3"/>
+              <w:right w:val="single" w:sz="8" w:space="0" w:color="A3A3A3"/>
+            </w:tcBorders>
+            <w:tcMar>
+              <w:top w:w="80" w:type="dxa"/>
+              <w:left w:w="80" w:type="dxa"/>
+              <w:bottom w:w="80" w:type="dxa"/>
+              <w:right w:w="80" w:type="dxa"/>
+            </w:tcMar>
+          </w:tcPr>
+          <w:p>
+            <w:pPr>
+              <w:pStyle w:val="ListParagraph"/>
+              <w:numPr>
+                <w:ilvl w:val="0"/>
+                <w:numId w:val="27"/>
+              </w:numPr>
+              <w:spacing w:after="0" w:line="240" w:lineRule="auto"/>
+              <w:rPr>
+                <w:rFonts w:ascii="Calibri" w:eastAsia="Times New Roman" w:hAnsi="Calibri" w:cs="Times New Roman"/>
+              </w:rPr>
+            </w:pPr>
+            <w:r>
+              <w:rPr>
+                <w:rFonts w:ascii="Calibri" w:eastAsia="Times New Roman" w:hAnsi="Calibri" w:cs="Times New Roman"/>
+              </w:rPr>
+              <w:t>Query folding support.</w:t>
+            </w:r>
+          </w:p>
+          <w:p>
+            <w:pPr>
+              <w:pStyle w:val="ListParagraph"/>
+              <w:numPr>
+                <w:ilvl w:val="1"/>
+                <w:numId w:val="27"/>
+              </w:numPr>
+              <w:spacing w:after="0" w:line="240" w:lineRule="auto"/>
+              <w:rPr>
+                <w:rFonts w:ascii="Calibri" w:eastAsia="Times New Roman" w:hAnsi="Calibri" w:cs="Times New Roman"/>
+              </w:rPr>
+            </w:pPr>
+            <w:r>
+              <w:rPr>
+                <w:rFonts w:ascii="Calibri" w:eastAsia="Times New Roman" w:hAnsi="Calibri" w:cs="Times New Roman"/>
+              </w:rPr>
+              <w:t>Now M expressions are converted into Cosmos DB</w:t>
+            </w:r>
+          </w:p>
+          <w:p>
+            <w:pPr>
+              <w:pStyle w:val="ListParagraph"/>
+              <w:numPr>
+                <w:ilvl w:val="0"/>
+                <w:numId w:val="27"/>
+              </w:numPr>
+              <w:spacing w:after="0" w:line="240" w:lineRule="auto"/>
+              <w:rPr>
+                <w:rFonts w:ascii="Calibri" w:eastAsia="Times New Roman" w:hAnsi="Calibri" w:cs="Times New Roman"/>
+              </w:rPr>
+            </w:pPr>
+            <w:r>
+              <w:rPr>
+                <w:rFonts w:ascii="Calibri" w:eastAsia="Times New Roman" w:hAnsi="Calibri" w:cs="Times New Roman"/>
+              </w:rPr>
+              <w:t>General performance and reliability improvements</w:t>
+            </w:r>
+          </w:p>
+          <w:p>
+            <w:pPr>
+              <w:pStyle w:val="ListParagraph"/>
+              <w:numPr>
+                <w:ilvl w:val="0"/>
+                <w:numId w:val="27"/>
+              </w:numPr>
+              <w:spacing w:after="0" w:line="240" w:lineRule="auto"/>
+              <w:rPr>
+                <w:rFonts w:ascii="Calibri" w:eastAsia="Times New Roman" w:hAnsi="Calibri" w:cs="Times New Roman"/>
+              </w:rPr>
+            </w:pPr>
+            <w:r>
+              <w:rPr>
+                <w:rFonts w:ascii="Calibri" w:eastAsia="Times New Roman" w:hAnsi="Calibri" w:cs="Times New Roman"/>
+              </w:rPr>
+              <w:t>Resource token support</w:t>
+            </w:r>
+          </w:p>
+          <w:p>
+            <w:pPr>
+              <w:pStyle w:val="ListParagraph"/>
+              <w:spacing w:after="0" w:line="240" w:lineRule="auto"/>
+              <w:ind w:left="0"/>
+              <w:rPr>
+                <w:rFonts w:ascii="Calibri" w:eastAsia="Times New Roman" w:hAnsi="Calibri" w:cs="Times New Roman"/>
+              </w:rPr>
+            </w:pPr>
+          </w:p>
+          <w:p>
+            <w:pPr>
+              <w:pStyle w:val="ListParagraph"/>
+              <w:spacing w:after="0" w:line="240" w:lineRule="auto"/>
+              <w:ind w:left="0"/>
+              <w:rPr>
+                <w:rFonts w:ascii="Calibri" w:eastAsia="Times New Roman" w:hAnsi="Calibri" w:cs="Times New Roman"/>
+              </w:rPr>
+            </w:pPr>
+            <w:r>
+              <w:rPr>
+                <w:rFonts w:ascii="Calibri" w:eastAsia="Times New Roman" w:hAnsi="Calibri" w:cs="Times New Roman"/>
+              </w:rPr>
+              <w:t>Resource</w:t>
+            </w:r>
+          </w:p>
+        </w:tc>
+        <w:tc>
+          <w:tcPr>
+            <w:tcW w:w="7110" w:type="dxa"/>
+            <w:tcBorders>
+              <w:top w:val="single" w:sz="8" w:space="0" w:color="A3A3A3"/>
+              <w:left w:val="single" w:sz="8" w:space="0" w:color="A3A3A3"/>
+              <w:bottom w:val="single" w:sz="8" w:space="0" w:color="A3A3A3"/>
+              <w:right w:val="single" w:sz="8" w:space="0" w:color="A3A3A3"/>
+            </w:tcBorders>
+            <w:tcMar>
+              <w:top w:w="80" w:type="dxa"/>
+              <w:left w:w="80" w:type="dxa"/>
+              <w:bottom w:w="80" w:type="dxa"/>
+              <w:right w:w="80" w:type="dxa"/>
+            </w:tcMar>
+          </w:tcPr>
+          <w:p>
+            <w:pPr>
+              <w:spacing w:after="0" w:line="240" w:lineRule="auto"/>
+              <w:rPr>
+                <w:noProof/>
+              </w:rPr>
+            </w:pPr>
+          </w:p>
+        </w:tc>
+        <w:tc>
+          <w:tcPr>
+            <w:tcW w:w="1124" w:type="dxa"/>
+            <w:tcBorders>
+              <w:top w:val="single" w:sz="8" w:space="0" w:color="A3A3A3"/>
+              <w:left w:val="single" w:sz="8" w:space="0" w:color="A3A3A3"/>
+              <w:bottom w:val="single" w:sz="8" w:space="0" w:color="A3A3A3"/>
+              <w:right w:val="single" w:sz="8" w:space="0" w:color="A3A3A3"/>
+            </w:tcBorders>
+            <w:tcMar>
+              <w:top w:w="80" w:type="dxa"/>
+              <w:left w:w="80" w:type="dxa"/>
+              <w:bottom w:w="80" w:type="dxa"/>
+              <w:right w:w="80" w:type="dxa"/>
+            </w:tcMar>
+          </w:tcPr>
+          <w:p>
+            <w:pPr>
+              <w:rPr>
+                <w:rFonts w:ascii="Calibri" w:eastAsia="Times New Roman" w:hAnsi="Calibri" w:cs="Times New Roman"/>
+              </w:rPr>
+            </w:pPr>
+            <w:r>
+              <w:rPr>
+                <w:rFonts w:ascii="Calibri" w:eastAsia="Times New Roman" w:hAnsi="Calibri" w:cs="Times New Roman"/>
+              </w:rPr>
+              <w:t>June-2019</w:t>
+            </w:r>
+          </w:p>
+        </w:tc>
+      </w:tr>
+      <w:tr>
+        <w:trPr>
+          <w:trHeight w:val="1430"/>
+        </w:trPr>
+        <w:tc>
+          <w:tcPr>
+            <w:tcW w:w="540" w:type="dxa"/>
+            <w:tcBorders>
+              <w:top w:val="single" w:sz="8" w:space="0" w:color="A3A3A3"/>
+              <w:left w:val="single" w:sz="8" w:space="0" w:color="A3A3A3"/>
+              <w:bottom w:val="single" w:sz="8" w:space="0" w:color="A3A3A3"/>
+              <w:right w:val="single" w:sz="8" w:space="0" w:color="A3A3A3"/>
+            </w:tcBorders>
+            <w:tcMar>
+              <w:top w:w="80" w:type="dxa"/>
+              <w:left w:w="80" w:type="dxa"/>
+              <w:bottom w:w="80" w:type="dxa"/>
+              <w:right w:w="80" w:type="dxa"/>
+            </w:tcMar>
+          </w:tcPr>
+          <w:p>
+            <w:pPr>
+              <w:spacing w:after="0" w:line="240" w:lineRule="auto"/>
+              <w:rPr>
+                <w:rFonts w:ascii="Calibri" w:eastAsia="Times New Roman" w:hAnsi="Calibri" w:cs="Times New Roman"/>
+              </w:rPr>
+            </w:pPr>
+            <w:r>
+              <w:rPr>
+                <w:rFonts w:ascii="Calibri" w:eastAsia="Times New Roman" w:hAnsi="Calibri" w:cs="Times New Roman"/>
+              </w:rPr>
+              <w:lastRenderedPageBreak/>
+              <w:t>178</w:t>
+            </w:r>
+          </w:p>
+        </w:tc>
+        <w:tc>
+          <w:tcPr>
+            <w:tcW w:w="2085" w:type="dxa"/>
+            <w:tcBorders>
+              <w:top w:val="single" w:sz="8" w:space="0" w:color="A3A3A3"/>
+              <w:left w:val="single" w:sz="8" w:space="0" w:color="A3A3A3"/>
+              <w:bottom w:val="single" w:sz="8" w:space="0" w:color="A3A3A3"/>
+              <w:right w:val="single" w:sz="8" w:space="0" w:color="A3A3A3"/>
+            </w:tcBorders>
+            <w:tcMar>
+              <w:top w:w="80" w:type="dxa"/>
+              <w:left w:w="80" w:type="dxa"/>
+              <w:bottom w:w="80" w:type="dxa"/>
+              <w:right w:w="80" w:type="dxa"/>
+            </w:tcMar>
+          </w:tcPr>
+          <w:p>
+            <w:pPr>
+              <w:spacing w:after="0" w:line="240" w:lineRule="auto"/>
+              <w:rPr>
+                <w:rFonts w:ascii="Calibri" w:eastAsia="Times New Roman" w:hAnsi="Calibri" w:cs="Times New Roman"/>
+              </w:rPr>
+            </w:pPr>
+            <w:r>
+              <w:rPr>
+                <w:rFonts w:ascii="Calibri" w:eastAsia="Times New Roman" w:hAnsi="Calibri" w:cs="Times New Roman"/>
+              </w:rPr>
+              <w:t>Entersoft</w:t>
+            </w:r>
+          </w:p>
+        </w:tc>
+        <w:tc>
+          <w:tcPr>
+            <w:tcW w:w="3225" w:type="dxa"/>
+            <w:tcBorders>
+              <w:top w:val="single" w:sz="8" w:space="0" w:color="A3A3A3"/>
+              <w:left w:val="single" w:sz="8" w:space="0" w:color="A3A3A3"/>
+              <w:bottom w:val="single" w:sz="8" w:space="0" w:color="A3A3A3"/>
+              <w:right w:val="single" w:sz="8" w:space="0" w:color="A3A3A3"/>
+            </w:tcBorders>
+            <w:tcMar>
+              <w:top w:w="80" w:type="dxa"/>
+              <w:left w:w="80" w:type="dxa"/>
+              <w:bottom w:w="80" w:type="dxa"/>
+              <w:right w:w="80" w:type="dxa"/>
+            </w:tcMar>
+          </w:tcPr>
+          <w:p>
+            <w:pPr>
+              <w:pStyle w:val="ListParagraph"/>
+              <w:numPr>
+                <w:ilvl w:val="0"/>
+                <w:numId w:val="29"/>
+              </w:numPr>
+              <w:spacing w:after="0" w:line="240" w:lineRule="auto"/>
+              <w:rPr>
+                <w:rFonts w:ascii="Calibri" w:eastAsia="Times New Roman" w:hAnsi="Calibri" w:cs="Times New Roman"/>
+              </w:rPr>
+            </w:pPr>
+            <w:r>
+              <w:rPr>
+                <w:rFonts w:ascii="Calibri" w:eastAsia="Times New Roman" w:hAnsi="Calibri" w:cs="Times New Roman"/>
+              </w:rPr>
+              <w:t>Comprehensive business software suite for ERP, CRM, Retail, Mobile, E-Commerce, and BI apps</w:t>
+            </w:r>
+          </w:p>
+          <w:p>
+            <w:pPr>
+              <w:pStyle w:val="ListParagraph"/>
+              <w:numPr>
+                <w:ilvl w:val="0"/>
+                <w:numId w:val="29"/>
+              </w:numPr>
+              <w:spacing w:after="0" w:line="240" w:lineRule="auto"/>
+              <w:rPr>
+                <w:rFonts w:ascii="Calibri" w:eastAsia="Times New Roman" w:hAnsi="Calibri" w:cs="Times New Roman"/>
+              </w:rPr>
+            </w:pPr>
+            <w:r>
+              <w:rPr>
+                <w:rFonts w:ascii="Calibri" w:eastAsia="Times New Roman" w:hAnsi="Calibri" w:cs="Times New Roman"/>
+              </w:rPr>
+              <w:t xml:space="preserve">Pre-packaged Entersoft Business data sets or custom made datasets </w:t>
+            </w:r>
+          </w:p>
+        </w:tc>
+        <w:tc>
+          <w:tcPr>
+            <w:tcW w:w="7110" w:type="dxa"/>
+            <w:tcBorders>
+              <w:top w:val="single" w:sz="8" w:space="0" w:color="A3A3A3"/>
+              <w:left w:val="single" w:sz="8" w:space="0" w:color="A3A3A3"/>
+              <w:bottom w:val="single" w:sz="8" w:space="0" w:color="A3A3A3"/>
+              <w:right w:val="single" w:sz="8" w:space="0" w:color="A3A3A3"/>
+            </w:tcBorders>
+            <w:tcMar>
+              <w:top w:w="80" w:type="dxa"/>
+              <w:left w:w="80" w:type="dxa"/>
+              <w:bottom w:w="80" w:type="dxa"/>
+              <w:right w:w="80" w:type="dxa"/>
+            </w:tcMar>
+          </w:tcPr>
+          <w:p>
+            <w:pPr>
+              <w:spacing w:after="0" w:line="240" w:lineRule="auto"/>
+              <w:rPr>
+                <w:noProof/>
+              </w:rPr>
+            </w:pPr>
+          </w:p>
+        </w:tc>
+        <w:tc>
+          <w:tcPr>
+            <w:tcW w:w="1124" w:type="dxa"/>
+            <w:tcBorders>
+              <w:top w:val="single" w:sz="8" w:space="0" w:color="A3A3A3"/>
+              <w:left w:val="single" w:sz="8" w:space="0" w:color="A3A3A3"/>
+              <w:bottom w:val="single" w:sz="8" w:space="0" w:color="A3A3A3"/>
+              <w:right w:val="single" w:sz="8" w:space="0" w:color="A3A3A3"/>
+            </w:tcBorders>
+            <w:tcMar>
+              <w:top w:w="80" w:type="dxa"/>
+              <w:left w:w="80" w:type="dxa"/>
+              <w:bottom w:w="80" w:type="dxa"/>
+              <w:right w:w="80" w:type="dxa"/>
+            </w:tcMar>
+          </w:tcPr>
+          <w:p>
+            <w:pPr>
+              <w:rPr>
+                <w:rFonts w:ascii="Calibri" w:eastAsia="Times New Roman" w:hAnsi="Calibri" w:cs="Times New Roman"/>
+              </w:rPr>
+            </w:pPr>
+            <w:r>
+              <w:rPr>
+                <w:rFonts w:ascii="Calibri" w:eastAsia="Times New Roman" w:hAnsi="Calibri" w:cs="Times New Roman"/>
+              </w:rPr>
+              <w:t>June-2019</w:t>
+            </w:r>
+          </w:p>
+        </w:tc>
+      </w:tr>
     </w:tbl>
     <w:p/>
     <w:p/>
     <w:p/>
     <w:sectPr>
-      <w:headerReference w:type="default" r:id="rId119"/>
-      <w:footerReference w:type="default" r:id="rId120"/>
+      <w:headerReference w:type="default" r:id="rId121"/>
+      <w:footerReference w:type="default" r:id="rId122"/>
       <w:pgSz w:w="15840" w:h="12240" w:orient="landscape"/>
       <w:pgMar w:top="1440" w:right="720" w:bottom="1440" w:left="720" w:header="720" w:footer="720" w:gutter="0"/>
       <w:cols w:space="720"/>
@@ -38283,7 +39491,7 @@
       <w:jc w:val="right"/>
     </w:pPr>
     <w:r>
-      <w:t>5/25/2019</w:t>
+      <w:t>6/10/2019</w:t>
     </w:r>
   </w:p>
   <w:p>
@@ -38655,6 +39863,119 @@
     </w:lvl>
   </w:abstractNum>
   <w:abstractNum w:abstractNumId="3" w15:restartNumberingAfterBreak="0">
+    <w:nsid w:val="19F45880"/>
+    <w:multiLevelType w:val="hybridMultilevel"/>
+    <w:tmpl w:val="E8D0009C"/>
+    <w:lvl w:ilvl="0" w:tplc="04090001">
+      <w:start w:val="1"/>
+      <w:numFmt w:val="bullet"/>
+      <w:lvlText w:val=""/>
+      <w:lvlJc w:val="left"/>
+      <w:pPr>
+        <w:ind w:left="720" w:hanging="360"/>
+      </w:pPr>
+      <w:rPr>
+        <w:rFonts w:ascii="Symbol" w:hAnsi="Symbol" w:hint="default"/>
+      </w:rPr>
+    </w:lvl>
+    <w:lvl w:ilvl="1" w:tplc="04090003" w:tentative="1">
+      <w:start w:val="1"/>
+      <w:numFmt w:val="bullet"/>
+      <w:lvlText w:val="o"/>
+      <w:lvlJc w:val="left"/>
+      <w:pPr>
+        <w:ind w:left="1440" w:hanging="360"/>
+      </w:pPr>
+      <w:rPr>
+        <w:rFonts w:ascii="Courier New" w:hAnsi="Courier New" w:cs="Courier New" w:hint="default"/>
+      </w:rPr>
+    </w:lvl>
+    <w:lvl w:ilvl="2" w:tplc="04090005" w:tentative="1">
+      <w:start w:val="1"/>
+      <w:numFmt w:val="bullet"/>
+      <w:lvlText w:val=""/>
+      <w:lvlJc w:val="left"/>
+      <w:pPr>
+        <w:ind w:left="2160" w:hanging="360"/>
+      </w:pPr>
+      <w:rPr>
+        <w:rFonts w:ascii="Wingdings" w:hAnsi="Wingdings" w:hint="default"/>
+      </w:rPr>
+    </w:lvl>
+    <w:lvl w:ilvl="3" w:tplc="04090001" w:tentative="1">
+      <w:start w:val="1"/>
+      <w:numFmt w:val="bullet"/>
+      <w:lvlText w:val=""/>
+      <w:lvlJc w:val="left"/>
+      <w:pPr>
+        <w:ind w:left="2880" w:hanging="360"/>
+      </w:pPr>
+      <w:rPr>
+        <w:rFonts w:ascii="Symbol" w:hAnsi="Symbol" w:hint="default"/>
+      </w:rPr>
+    </w:lvl>
+    <w:lvl w:ilvl="4" w:tplc="04090003" w:tentative="1">
+      <w:start w:val="1"/>
+      <w:numFmt w:val="bullet"/>
+      <w:lvlText w:val="o"/>
+      <w:lvlJc w:val="left"/>
+      <w:pPr>
+        <w:ind w:left="3600" w:hanging="360"/>
+      </w:pPr>
+      <w:rPr>
+        <w:rFonts w:ascii="Courier New" w:hAnsi="Courier New" w:cs="Courier New" w:hint="default"/>
+      </w:rPr>
+    </w:lvl>
+    <w:lvl w:ilvl="5" w:tplc="04090005" w:tentative="1">
+      <w:start w:val="1"/>
+      <w:numFmt w:val="bullet"/>
+      <w:lvlText w:val=""/>
+      <w:lvlJc w:val="left"/>
+      <w:pPr>
+        <w:ind w:left="4320" w:hanging="360"/>
+      </w:pPr>
+      <w:rPr>
+        <w:rFonts w:ascii="Wingdings" w:hAnsi="Wingdings" w:hint="default"/>
+      </w:rPr>
+    </w:lvl>
+    <w:lvl w:ilvl="6" w:tplc="04090001" w:tentative="1">
+      <w:start w:val="1"/>
+      <w:numFmt w:val="bullet"/>
+      <w:lvlText w:val=""/>
+      <w:lvlJc w:val="left"/>
+      <w:pPr>
+        <w:ind w:left="5040" w:hanging="360"/>
+      </w:pPr>
+      <w:rPr>
+        <w:rFonts w:ascii="Symbol" w:hAnsi="Symbol" w:hint="default"/>
+      </w:rPr>
+    </w:lvl>
+    <w:lvl w:ilvl="7" w:tplc="04090003" w:tentative="1">
+      <w:start w:val="1"/>
+      <w:numFmt w:val="bullet"/>
+      <w:lvlText w:val="o"/>
+      <w:lvlJc w:val="left"/>
+      <w:pPr>
+        <w:ind w:left="5760" w:hanging="360"/>
+      </w:pPr>
+      <w:rPr>
+        <w:rFonts w:ascii="Courier New" w:hAnsi="Courier New" w:cs="Courier New" w:hint="default"/>
+      </w:rPr>
+    </w:lvl>
+    <w:lvl w:ilvl="8" w:tplc="04090005" w:tentative="1">
+      <w:start w:val="1"/>
+      <w:numFmt w:val="bullet"/>
+      <w:lvlText w:val=""/>
+      <w:lvlJc w:val="left"/>
+      <w:pPr>
+        <w:ind w:left="6480" w:hanging="360"/>
+      </w:pPr>
+      <w:rPr>
+        <w:rFonts w:ascii="Wingdings" w:hAnsi="Wingdings" w:hint="default"/>
+      </w:rPr>
+    </w:lvl>
+  </w:abstractNum>
+  <w:abstractNum w:abstractNumId="4" w15:restartNumberingAfterBreak="0">
     <w:nsid w:val="20F6453A"/>
     <w:multiLevelType w:val="hybridMultilevel"/>
     <w:tmpl w:val="F6827B7A"/>
@@ -38767,10 +40088,10 @@
       </w:rPr>
     </w:lvl>
   </w:abstractNum>
-  <w:abstractNum w:abstractNumId="4" w15:restartNumberingAfterBreak="0">
+  <w:abstractNum w:abstractNumId="5" w15:restartNumberingAfterBreak="0">
     <w:nsid w:val="22BF2F14"/>
     <w:multiLevelType w:val="hybridMultilevel"/>
-    <w:tmpl w:val="9982B284"/>
+    <w:tmpl w:val="568EDDBA"/>
     <w:lvl w:ilvl="0" w:tplc="04090001">
       <w:start w:val="1"/>
       <w:numFmt w:val="bullet"/>
@@ -38783,7 +40104,7 @@
         <w:rFonts w:ascii="Symbol" w:hAnsi="Symbol" w:hint="default"/>
       </w:rPr>
     </w:lvl>
-    <w:lvl w:ilvl="1" w:tplc="04090003" w:tentative="1">
+    <w:lvl w:ilvl="1" w:tplc="04090003">
       <w:start w:val="1"/>
       <w:numFmt w:val="bullet"/>
       <w:lvlText w:val="o"/>
@@ -38880,7 +40201,7 @@
       </w:rPr>
     </w:lvl>
   </w:abstractNum>
-  <w:abstractNum w:abstractNumId="5" w15:restartNumberingAfterBreak="0">
+  <w:abstractNum w:abstractNumId="6" w15:restartNumberingAfterBreak="0">
     <w:nsid w:val="24EC255F"/>
     <w:multiLevelType w:val="hybridMultilevel"/>
     <w:tmpl w:val="D5467782"/>
@@ -38993,7 +40314,7 @@
       </w:rPr>
     </w:lvl>
   </w:abstractNum>
-  <w:abstractNum w:abstractNumId="6" w15:restartNumberingAfterBreak="0">
+  <w:abstractNum w:abstractNumId="7" w15:restartNumberingAfterBreak="0">
     <w:nsid w:val="26D04225"/>
     <w:multiLevelType w:val="hybridMultilevel"/>
     <w:tmpl w:val="9566EEE4"/>
@@ -39106,7 +40427,7 @@
       </w:rPr>
     </w:lvl>
   </w:abstractNum>
-  <w:abstractNum w:abstractNumId="7" w15:restartNumberingAfterBreak="0">
+  <w:abstractNum w:abstractNumId="8" w15:restartNumberingAfterBreak="0">
     <w:nsid w:val="2D97345C"/>
     <w:multiLevelType w:val="hybridMultilevel"/>
     <w:tmpl w:val="CD44693E"/>
@@ -39219,7 +40540,7 @@
       </w:rPr>
     </w:lvl>
   </w:abstractNum>
-  <w:abstractNum w:abstractNumId="8" w15:restartNumberingAfterBreak="0">
+  <w:abstractNum w:abstractNumId="9" w15:restartNumberingAfterBreak="0">
     <w:nsid w:val="34DC122C"/>
     <w:multiLevelType w:val="hybridMultilevel"/>
     <w:tmpl w:val="A33CC772"/>
@@ -39332,7 +40653,7 @@
       </w:rPr>
     </w:lvl>
   </w:abstractNum>
-  <w:abstractNum w:abstractNumId="9" w15:restartNumberingAfterBreak="0">
+  <w:abstractNum w:abstractNumId="10" w15:restartNumberingAfterBreak="0">
     <w:nsid w:val="37AA3EA1"/>
     <w:multiLevelType w:val="hybridMultilevel"/>
     <w:tmpl w:val="9EF25472"/>
@@ -39445,7 +40766,7 @@
       </w:rPr>
     </w:lvl>
   </w:abstractNum>
-  <w:abstractNum w:abstractNumId="10" w15:restartNumberingAfterBreak="0">
+  <w:abstractNum w:abstractNumId="11" w15:restartNumberingAfterBreak="0">
     <w:nsid w:val="3F78298A"/>
     <w:multiLevelType w:val="hybridMultilevel"/>
     <w:tmpl w:val="BB8A4CD8"/>
@@ -39558,7 +40879,7 @@
       </w:rPr>
     </w:lvl>
   </w:abstractNum>
-  <w:abstractNum w:abstractNumId="11" w15:restartNumberingAfterBreak="0">
+  <w:abstractNum w:abstractNumId="12" w15:restartNumberingAfterBreak="0">
     <w:nsid w:val="3F9629BC"/>
     <w:multiLevelType w:val="hybridMultilevel"/>
     <w:tmpl w:val="6A0254BC"/>
@@ -39671,7 +40992,7 @@
       </w:rPr>
     </w:lvl>
   </w:abstractNum>
-  <w:abstractNum w:abstractNumId="12" w15:restartNumberingAfterBreak="0">
+  <w:abstractNum w:abstractNumId="13" w15:restartNumberingAfterBreak="0">
     <w:nsid w:val="43845C8D"/>
     <w:multiLevelType w:val="hybridMultilevel"/>
     <w:tmpl w:val="92403BA2"/>
@@ -39784,7 +41105,7 @@
       </w:rPr>
     </w:lvl>
   </w:abstractNum>
-  <w:abstractNum w:abstractNumId="13" w15:restartNumberingAfterBreak="0">
+  <w:abstractNum w:abstractNumId="14" w15:restartNumberingAfterBreak="0">
     <w:nsid w:val="44180891"/>
     <w:multiLevelType w:val="hybridMultilevel"/>
     <w:tmpl w:val="9C9EDEE6"/>
@@ -39897,7 +41218,7 @@
       </w:rPr>
     </w:lvl>
   </w:abstractNum>
-  <w:abstractNum w:abstractNumId="14" w15:restartNumberingAfterBreak="0">
+  <w:abstractNum w:abstractNumId="15" w15:restartNumberingAfterBreak="0">
     <w:nsid w:val="450F02F3"/>
     <w:multiLevelType w:val="hybridMultilevel"/>
     <w:tmpl w:val="A3403F04"/>
@@ -40010,7 +41331,7 @@
       </w:rPr>
     </w:lvl>
   </w:abstractNum>
-  <w:abstractNum w:abstractNumId="15" w15:restartNumberingAfterBreak="0">
+  <w:abstractNum w:abstractNumId="16" w15:restartNumberingAfterBreak="0">
     <w:nsid w:val="488130BE"/>
     <w:multiLevelType w:val="hybridMultilevel"/>
     <w:tmpl w:val="3D961B88"/>
@@ -40123,7 +41444,7 @@
       </w:rPr>
     </w:lvl>
   </w:abstractNum>
-  <w:abstractNum w:abstractNumId="16" w15:restartNumberingAfterBreak="0">
+  <w:abstractNum w:abstractNumId="17" w15:restartNumberingAfterBreak="0">
     <w:nsid w:val="496E3C65"/>
     <w:multiLevelType w:val="hybridMultilevel"/>
     <w:tmpl w:val="88A0E8CC"/>
@@ -40212,7 +41533,7 @@
       </w:pPr>
     </w:lvl>
   </w:abstractNum>
-  <w:abstractNum w:abstractNumId="17" w15:restartNumberingAfterBreak="0">
+  <w:abstractNum w:abstractNumId="18" w15:restartNumberingAfterBreak="0">
     <w:nsid w:val="4C1043DF"/>
     <w:multiLevelType w:val="hybridMultilevel"/>
     <w:tmpl w:val="23640C62"/>
@@ -40325,7 +41646,7 @@
       </w:rPr>
     </w:lvl>
   </w:abstractNum>
-  <w:abstractNum w:abstractNumId="18" w15:restartNumberingAfterBreak="0">
+  <w:abstractNum w:abstractNumId="19" w15:restartNumberingAfterBreak="0">
     <w:nsid w:val="4D0325CA"/>
     <w:multiLevelType w:val="hybridMultilevel"/>
     <w:tmpl w:val="66D6A160"/>
@@ -40438,7 +41759,7 @@
       </w:rPr>
     </w:lvl>
   </w:abstractNum>
-  <w:abstractNum w:abstractNumId="19" w15:restartNumberingAfterBreak="0">
+  <w:abstractNum w:abstractNumId="20" w15:restartNumberingAfterBreak="0">
     <w:nsid w:val="4EFA1154"/>
     <w:multiLevelType w:val="hybridMultilevel"/>
     <w:tmpl w:val="0FFA3532"/>
@@ -40551,7 +41872,7 @@
       </w:rPr>
     </w:lvl>
   </w:abstractNum>
-  <w:abstractNum w:abstractNumId="20" w15:restartNumberingAfterBreak="0">
+  <w:abstractNum w:abstractNumId="21" w15:restartNumberingAfterBreak="0">
     <w:nsid w:val="53CF674B"/>
     <w:multiLevelType w:val="hybridMultilevel"/>
     <w:tmpl w:val="FDA09D38"/>
@@ -40664,7 +41985,7 @@
       </w:rPr>
     </w:lvl>
   </w:abstractNum>
-  <w:abstractNum w:abstractNumId="21" w15:restartNumberingAfterBreak="0">
+  <w:abstractNum w:abstractNumId="22" w15:restartNumberingAfterBreak="0">
     <w:nsid w:val="58AC0663"/>
     <w:multiLevelType w:val="hybridMultilevel"/>
     <w:tmpl w:val="A3B4CF7A"/>
@@ -40777,7 +42098,7 @@
       </w:rPr>
     </w:lvl>
   </w:abstractNum>
-  <w:abstractNum w:abstractNumId="22" w15:restartNumberingAfterBreak="0">
+  <w:abstractNum w:abstractNumId="23" w15:restartNumberingAfterBreak="0">
     <w:nsid w:val="5A7504B0"/>
     <w:multiLevelType w:val="hybridMultilevel"/>
     <w:tmpl w:val="E4A64800"/>
@@ -40890,7 +42211,7 @@
       </w:rPr>
     </w:lvl>
   </w:abstractNum>
-  <w:abstractNum w:abstractNumId="23" w15:restartNumberingAfterBreak="0">
+  <w:abstractNum w:abstractNumId="24" w15:restartNumberingAfterBreak="0">
     <w:nsid w:val="63E33E18"/>
     <w:multiLevelType w:val="hybridMultilevel"/>
     <w:tmpl w:val="AABA3E3A"/>
@@ -41003,7 +42324,7 @@
       </w:rPr>
     </w:lvl>
   </w:abstractNum>
-  <w:abstractNum w:abstractNumId="24" w15:restartNumberingAfterBreak="0">
+  <w:abstractNum w:abstractNumId="25" w15:restartNumberingAfterBreak="0">
     <w:nsid w:val="6E092EBA"/>
     <w:multiLevelType w:val="hybridMultilevel"/>
     <w:tmpl w:val="19FC30AC"/>
@@ -41116,7 +42437,7 @@
       </w:rPr>
     </w:lvl>
   </w:abstractNum>
-  <w:abstractNum w:abstractNumId="25" w15:restartNumberingAfterBreak="0">
+  <w:abstractNum w:abstractNumId="26" w15:restartNumberingAfterBreak="0">
     <w:nsid w:val="7437244E"/>
     <w:multiLevelType w:val="hybridMultilevel"/>
     <w:tmpl w:val="1500F51C"/>
@@ -41229,7 +42550,7 @@
       </w:rPr>
     </w:lvl>
   </w:abstractNum>
-  <w:abstractNum w:abstractNumId="26" w15:restartNumberingAfterBreak="0">
+  <w:abstractNum w:abstractNumId="27" w15:restartNumberingAfterBreak="0">
     <w:nsid w:val="76D1024A"/>
     <w:multiLevelType w:val="hybridMultilevel"/>
     <w:tmpl w:val="0C24FE5A"/>
@@ -41342,7 +42663,7 @@
       </w:rPr>
     </w:lvl>
   </w:abstractNum>
-  <w:abstractNum w:abstractNumId="27" w15:restartNumberingAfterBreak="0">
+  <w:abstractNum w:abstractNumId="28" w15:restartNumberingAfterBreak="0">
     <w:nsid w:val="7C1169A8"/>
     <w:multiLevelType w:val="hybridMultilevel"/>
     <w:tmpl w:val="31E471AA"/>
@@ -41456,88 +42777,91 @@
     </w:lvl>
   </w:abstractNum>
   <w:num w:numId="1">
+    <w:abstractNumId w:val="19"/>
+  </w:num>
+  <w:num w:numId="2">
+    <w:abstractNumId w:val="13"/>
+  </w:num>
+  <w:num w:numId="3">
     <w:abstractNumId w:val="18"/>
   </w:num>
-  <w:num w:numId="2">
-    <w:abstractNumId w:val="12"/>
-  </w:num>
-  <w:num w:numId="3">
-    <w:abstractNumId w:val="17"/>
-  </w:num>
   <w:num w:numId="4">
-    <w:abstractNumId w:val="5"/>
+    <w:abstractNumId w:val="6"/>
   </w:num>
   <w:num w:numId="5">
+    <w:abstractNumId w:val="9"/>
+  </w:num>
+  <w:num w:numId="6">
+    <w:abstractNumId w:val="14"/>
+  </w:num>
+  <w:num w:numId="7">
     <w:abstractNumId w:val="8"/>
   </w:num>
-  <w:num w:numId="6">
-    <w:abstractNumId w:val="13"/>
-  </w:num>
-  <w:num w:numId="7">
-    <w:abstractNumId w:val="7"/>
-  </w:num>
   <w:num w:numId="8">
-    <w:abstractNumId w:val="26"/>
+    <w:abstractNumId w:val="27"/>
   </w:num>
   <w:num w:numId="9">
+    <w:abstractNumId w:val="21"/>
+  </w:num>
+  <w:num w:numId="10">
     <w:abstractNumId w:val="20"/>
   </w:num>
-  <w:num w:numId="10">
-    <w:abstractNumId w:val="19"/>
-  </w:num>
   <w:num w:numId="11">
-    <w:abstractNumId w:val="27"/>
+    <w:abstractNumId w:val="28"/>
   </w:num>
   <w:num w:numId="12">
     <w:abstractNumId w:val="0"/>
   </w:num>
   <w:num w:numId="13">
+    <w:abstractNumId w:val="24"/>
+  </w:num>
+  <w:num w:numId="14">
+    <w:abstractNumId w:val="4"/>
+  </w:num>
+  <w:num w:numId="15">
+    <w:abstractNumId w:val="16"/>
+  </w:num>
+  <w:num w:numId="16">
+    <w:abstractNumId w:val="12"/>
+  </w:num>
+  <w:num w:numId="17">
+    <w:abstractNumId w:val="15"/>
+  </w:num>
+  <w:num w:numId="18">
+    <w:abstractNumId w:val="11"/>
+  </w:num>
+  <w:num w:numId="19">
     <w:abstractNumId w:val="23"/>
   </w:num>
-  <w:num w:numId="14">
-    <w:abstractNumId w:val="3"/>
-  </w:num>
-  <w:num w:numId="15">
-    <w:abstractNumId w:val="15"/>
-  </w:num>
-  <w:num w:numId="16">
-    <w:abstractNumId w:val="11"/>
-  </w:num>
-  <w:num w:numId="17">
-    <w:abstractNumId w:val="14"/>
-  </w:num>
-  <w:num w:numId="18">
+  <w:num w:numId="20">
     <w:abstractNumId w:val="10"/>
   </w:num>
-  <w:num w:numId="19">
-    <w:abstractNumId w:val="22"/>
-  </w:num>
-  <w:num w:numId="20">
-    <w:abstractNumId w:val="9"/>
-  </w:num>
   <w:num w:numId="21">
-    <w:abstractNumId w:val="6"/>
+    <w:abstractNumId w:val="7"/>
   </w:num>
   <w:num w:numId="22">
     <w:abstractNumId w:val="2"/>
   </w:num>
   <w:num w:numId="23">
-    <w:abstractNumId w:val="16"/>
+    <w:abstractNumId w:val="17"/>
   </w:num>
   <w:num w:numId="24">
-    <w:abstractNumId w:val="21"/>
+    <w:abstractNumId w:val="22"/>
   </w:num>
   <w:num w:numId="25">
-    <w:abstractNumId w:val="25"/>
+    <w:abstractNumId w:val="26"/>
   </w:num>
   <w:num w:numId="26">
     <w:abstractNumId w:val="1"/>
   </w:num>
   <w:num w:numId="27">
-    <w:abstractNumId w:val="4"/>
+    <w:abstractNumId w:val="5"/>
   </w:num>
   <w:num w:numId="28">
-    <w:abstractNumId w:val="24"/>
+    <w:abstractNumId w:val="25"/>
+  </w:num>
+  <w:num w:numId="29">
+    <w:abstractNumId w:val="3"/>
   </w:num>
   <w:numIdMacAtCleanup w:val="24"/>
 </w:numbering>
@@ -42473,7 +43797,7 @@
 </file>
 
 <file path=customXml/itemProps1.xml><?xml version="1.0" encoding="utf-8"?>
-<ds:datastoreItem xmlns:ds="http://schemas.openxmlformats.org/officeDocument/2006/customXml" ds:itemID="{3357EA93-0D2F-43D2-B050-776BCB349F03}">
+<ds:datastoreItem xmlns:ds="http://schemas.openxmlformats.org/officeDocument/2006/customXml" ds:itemID="{716CD158-56F7-467A-921D-4D91C4B1A648}">
   <ds:schemaRefs>
     <ds:schemaRef ds:uri="http://schemas.openxmlformats.org/officeDocument/2006/bibliography"/>
   </ds:schemaRefs>

</xml_diff>

<commit_message>
Updated for April 2020 Release
</commit_message>
<xml_diff>
--- a/PBI Desktop Data Connectivity Features.docx
+++ b/PBI Desktop Data Connectivity Features.docx
@@ -36,13 +36,10 @@
         <w:t>i</w:t>
       </w:r>
       <w:r>
-        <w:t xml:space="preserve">ty features added to the Power BI Desktop application. Power BI Desktop is a free business intelligence design and development application containing rich capabilities in data connectivity, transformation, modeling, and report/dashboard development. Business </w:t>
+        <w:t>ty features added to the Power BI Desktop application. Power BI Desktop is a free business intelligence design and development application containing rich capabilities in data connectivity, transformation, modeling, and report/dashboard development. Business intelligence artifacts created within Power BI Desktop such as datasets and reports can be published to the Power BI Service and consumed by Power BI users.</w:t>
       </w:r>
       <w:bookmarkStart w:id="0" w:name="_GoBack"/>
       <w:bookmarkEnd w:id="0"/>
-      <w:r>
-        <w:t>intelligence artifacts created within Power BI Desktop such as datasets and reports can be published to the Power BI Service and consumed by Power BI users.</w:t>
-      </w:r>
     </w:p>
     <w:p>
       <w:pPr>
@@ -1061,7 +1058,13 @@
                 <w:rPr>
                   <w:rStyle w:val="Hyperlink"/>
                 </w:rPr>
-                <w:t>Mar-2020</w:t>
+                <w:t>Mar-202</w:t>
+              </w:r>
+              <w:r>
+                <w:rPr>
+                  <w:rStyle w:val="Hyperlink"/>
+                </w:rPr>
+                <w:t>0</w:t>
               </w:r>
             </w:hyperlink>
           </w:p>
@@ -1071,7 +1074,28 @@
             <w:tcW w:w="1440" w:type="dxa"/>
             <w:shd w:val="clear" w:color="auto" w:fill="FFF2CC" w:themeFill="accent4" w:themeFillTint="33"/>
           </w:tcPr>
-          <w:p/>
+          <w:p>
+            <w:hyperlink w:anchor="Apr2020" w:history="1">
+              <w:r>
+                <w:rPr>
+                  <w:rStyle w:val="Hyperlink"/>
+                </w:rPr>
+                <w:t>Ap</w:t>
+              </w:r>
+              <w:r>
+                <w:rPr>
+                  <w:rStyle w:val="Hyperlink"/>
+                </w:rPr>
+                <w:t>r</w:t>
+              </w:r>
+              <w:r>
+                <w:rPr>
+                  <w:rStyle w:val="Hyperlink"/>
+                </w:rPr>
+                <w:t>-2020</w:t>
+              </w:r>
+            </w:hyperlink>
+          </w:p>
         </w:tc>
       </w:tr>
     </w:tbl>
@@ -45453,13 +45477,233 @@
           </w:p>
         </w:tc>
       </w:tr>
+      <w:tr>
+        <w:trPr>
+          <w:trHeight w:val="1430"/>
+        </w:trPr>
+        <w:tc>
+          <w:tcPr>
+            <w:tcW w:w="540" w:type="dxa"/>
+            <w:tcBorders>
+              <w:top w:val="single" w:sz="8" w:space="0" w:color="A3A3A3"/>
+              <w:left w:val="single" w:sz="8" w:space="0" w:color="A3A3A3"/>
+              <w:bottom w:val="single" w:sz="8" w:space="0" w:color="A3A3A3"/>
+              <w:right w:val="single" w:sz="8" w:space="0" w:color="A3A3A3"/>
+            </w:tcBorders>
+            <w:tcMar>
+              <w:top w:w="80" w:type="dxa"/>
+              <w:left w:w="80" w:type="dxa"/>
+              <w:bottom w:w="80" w:type="dxa"/>
+              <w:right w:w="80" w:type="dxa"/>
+            </w:tcMar>
+          </w:tcPr>
+          <w:p>
+            <w:pPr>
+              <w:spacing w:after="0" w:line="240" w:lineRule="auto"/>
+              <w:rPr>
+                <w:rFonts w:ascii="Calibri" w:eastAsia="Times New Roman" w:hAnsi="Calibri" w:cs="Times New Roman"/>
+              </w:rPr>
+            </w:pPr>
+            <w:r>
+              <w:rPr>
+                <w:rFonts w:ascii="Calibri" w:eastAsia="Times New Roman" w:hAnsi="Calibri" w:cs="Times New Roman"/>
+              </w:rPr>
+              <w:lastRenderedPageBreak/>
+              <w:t>214</w:t>
+            </w:r>
+          </w:p>
+        </w:tc>
+        <w:tc>
+          <w:tcPr>
+            <w:tcW w:w="2085" w:type="dxa"/>
+            <w:tcBorders>
+              <w:top w:val="single" w:sz="8" w:space="0" w:color="A3A3A3"/>
+              <w:left w:val="single" w:sz="8" w:space="0" w:color="A3A3A3"/>
+              <w:bottom w:val="single" w:sz="8" w:space="0" w:color="A3A3A3"/>
+              <w:right w:val="single" w:sz="8" w:space="0" w:color="A3A3A3"/>
+            </w:tcBorders>
+            <w:tcMar>
+              <w:top w:w="80" w:type="dxa"/>
+              <w:left w:w="80" w:type="dxa"/>
+              <w:bottom w:w="80" w:type="dxa"/>
+              <w:right w:w="80" w:type="dxa"/>
+            </w:tcMar>
+          </w:tcPr>
+          <w:p>
+            <w:pPr>
+              <w:spacing w:after="0" w:line="240" w:lineRule="auto"/>
+              <w:rPr>
+                <w:rFonts w:ascii="Calibri" w:eastAsia="Times New Roman" w:hAnsi="Calibri" w:cs="Times New Roman"/>
+              </w:rPr>
+            </w:pPr>
+            <w:r>
+              <w:rPr>
+                <w:rFonts w:ascii="Calibri" w:eastAsia="Times New Roman" w:hAnsi="Calibri" w:cs="Times New Roman"/>
+              </w:rPr>
+              <w:t>CDM Folder view for ADLS Gen2</w:t>
+            </w:r>
+          </w:p>
+        </w:tc>
+        <w:tc>
+          <w:tcPr>
+            <w:tcW w:w="3225" w:type="dxa"/>
+            <w:tcBorders>
+              <w:top w:val="single" w:sz="8" w:space="0" w:color="A3A3A3"/>
+              <w:left w:val="single" w:sz="8" w:space="0" w:color="A3A3A3"/>
+              <w:bottom w:val="single" w:sz="8" w:space="0" w:color="A3A3A3"/>
+              <w:right w:val="single" w:sz="8" w:space="0" w:color="A3A3A3"/>
+            </w:tcBorders>
+            <w:tcMar>
+              <w:top w:w="80" w:type="dxa"/>
+              <w:left w:w="80" w:type="dxa"/>
+              <w:bottom w:w="80" w:type="dxa"/>
+              <w:right w:w="80" w:type="dxa"/>
+            </w:tcMar>
+          </w:tcPr>
+          <w:p>
+            <w:pPr>
+              <w:pStyle w:val="ListParagraph"/>
+              <w:numPr>
+                <w:ilvl w:val="0"/>
+                <w:numId w:val="29"/>
+              </w:numPr>
+              <w:spacing w:after="0" w:line="240" w:lineRule="auto"/>
+              <w:rPr>
+                <w:rFonts w:ascii="Calibri" w:eastAsia="Times New Roman" w:hAnsi="Calibri" w:cs="Times New Roman"/>
+              </w:rPr>
+            </w:pPr>
+            <w:r>
+              <w:rPr>
+                <w:rFonts w:ascii="Calibri" w:eastAsia="Times New Roman" w:hAnsi="Calibri" w:cs="Times New Roman"/>
+              </w:rPr>
+              <w:t>Enhanced ADLS Gen 2 Connector</w:t>
+            </w:r>
+          </w:p>
+          <w:p>
+            <w:pPr>
+              <w:pStyle w:val="ListParagraph"/>
+              <w:numPr>
+                <w:ilvl w:val="0"/>
+                <w:numId w:val="29"/>
+              </w:numPr>
+              <w:spacing w:after="0" w:line="240" w:lineRule="auto"/>
+              <w:rPr>
+                <w:rFonts w:ascii="Calibri" w:eastAsia="Times New Roman" w:hAnsi="Calibri" w:cs="Times New Roman"/>
+              </w:rPr>
+            </w:pPr>
+            <w:r>
+              <w:rPr>
+                <w:rFonts w:ascii="Calibri" w:eastAsia="Times New Roman" w:hAnsi="Calibri" w:cs="Times New Roman"/>
+              </w:rPr>
+              <w:t>Option to view content in your data lake as CDM entities</w:t>
+            </w:r>
+          </w:p>
+        </w:tc>
+        <w:tc>
+          <w:tcPr>
+            <w:tcW w:w="7110" w:type="dxa"/>
+            <w:tcBorders>
+              <w:top w:val="single" w:sz="8" w:space="0" w:color="A3A3A3"/>
+              <w:left w:val="single" w:sz="8" w:space="0" w:color="A3A3A3"/>
+              <w:bottom w:val="single" w:sz="8" w:space="0" w:color="A3A3A3"/>
+              <w:right w:val="single" w:sz="8" w:space="0" w:color="A3A3A3"/>
+            </w:tcBorders>
+            <w:tcMar>
+              <w:top w:w="80" w:type="dxa"/>
+              <w:left w:w="80" w:type="dxa"/>
+              <w:bottom w:w="80" w:type="dxa"/>
+              <w:right w:w="80" w:type="dxa"/>
+            </w:tcMar>
+          </w:tcPr>
+          <w:p>
+            <w:pPr>
+              <w:spacing w:after="0" w:line="240" w:lineRule="auto"/>
+              <w:rPr>
+                <w:noProof/>
+              </w:rPr>
+            </w:pPr>
+            <w:r>
+              <w:rPr>
+                <w:noProof/>
+              </w:rPr>
+              <w:drawing>
+                <wp:inline distT="0" distB="0" distL="0" distR="0" wp14:anchorId="03FF1F7D" wp14:editId="6D67A538">
+                  <wp:extent cx="4413250" cy="2468245"/>
+                  <wp:effectExtent l="0" t="0" r="6350" b="8255"/>
+                  <wp:docPr id="110" name="Picture 110"/>
+                  <wp:cNvGraphicFramePr>
+                    <a:graphicFrameLocks xmlns:a="http://schemas.openxmlformats.org/drawingml/2006/main" noChangeAspect="1"/>
+                  </wp:cNvGraphicFramePr>
+                  <a:graphic xmlns:a="http://schemas.openxmlformats.org/drawingml/2006/main">
+                    <a:graphicData uri="http://schemas.openxmlformats.org/drawingml/2006/picture">
+                      <pic:pic xmlns:pic="http://schemas.openxmlformats.org/drawingml/2006/picture">
+                        <pic:nvPicPr>
+                          <pic:cNvPr id="1" name=""/>
+                          <pic:cNvPicPr/>
+                        </pic:nvPicPr>
+                        <pic:blipFill>
+                          <a:blip r:embed="rId124"/>
+                          <a:stretch>
+                            <a:fillRect/>
+                          </a:stretch>
+                        </pic:blipFill>
+                        <pic:spPr>
+                          <a:xfrm>
+                            <a:off x="0" y="0"/>
+                            <a:ext cx="4413250" cy="2468245"/>
+                          </a:xfrm>
+                          <a:prstGeom prst="rect">
+                            <a:avLst/>
+                          </a:prstGeom>
+                        </pic:spPr>
+                      </pic:pic>
+                    </a:graphicData>
+                  </a:graphic>
+                </wp:inline>
+              </w:drawing>
+            </w:r>
+          </w:p>
+        </w:tc>
+        <w:tc>
+          <w:tcPr>
+            <w:tcW w:w="1124" w:type="dxa"/>
+            <w:tcBorders>
+              <w:top w:val="single" w:sz="8" w:space="0" w:color="A3A3A3"/>
+              <w:left w:val="single" w:sz="8" w:space="0" w:color="A3A3A3"/>
+              <w:bottom w:val="single" w:sz="8" w:space="0" w:color="A3A3A3"/>
+              <w:right w:val="single" w:sz="8" w:space="0" w:color="A3A3A3"/>
+            </w:tcBorders>
+            <w:tcMar>
+              <w:top w:w="80" w:type="dxa"/>
+              <w:left w:w="80" w:type="dxa"/>
+              <w:bottom w:w="80" w:type="dxa"/>
+              <w:right w:w="80" w:type="dxa"/>
+            </w:tcMar>
+          </w:tcPr>
+          <w:p>
+            <w:pPr>
+              <w:rPr>
+                <w:rFonts w:ascii="Calibri" w:eastAsia="Times New Roman" w:hAnsi="Calibri" w:cs="Times New Roman"/>
+              </w:rPr>
+            </w:pPr>
+            <w:bookmarkStart w:id="52" w:name="Apr2020"/>
+            <w:r>
+              <w:rPr>
+                <w:rFonts w:ascii="Calibri" w:eastAsia="Times New Roman" w:hAnsi="Calibri" w:cs="Times New Roman"/>
+              </w:rPr>
+              <w:t>Apr-2020</w:t>
+            </w:r>
+            <w:bookmarkEnd w:id="52"/>
+          </w:p>
+        </w:tc>
+      </w:tr>
     </w:tbl>
     <w:p/>
     <w:p/>
     <w:p/>
     <w:sectPr>
-      <w:headerReference w:type="default" r:id="rId124"/>
-      <w:footerReference w:type="default" r:id="rId125"/>
+      <w:headerReference w:type="default" r:id="rId125"/>
+      <w:footerReference w:type="default" r:id="rId126"/>
       <w:pgSz w:w="15840" w:h="12240" w:orient="landscape"/>
       <w:pgMar w:top="1440" w:right="720" w:bottom="1440" w:left="720" w:header="720" w:footer="720" w:gutter="0"/>
       <w:cols w:space="720"/>
@@ -45614,13 +45858,13 @@
       <w:jc w:val="right"/>
     </w:pPr>
     <w:r>
-      <w:t>3</w:t>
+      <w:t>5</w:t>
     </w:r>
     <w:r>
       <w:t>/</w:t>
     </w:r>
     <w:r>
-      <w:t>14</w:t>
+      <w:t>9</w:t>
     </w:r>
     <w:r>
       <w:t>/2020</w:t>
@@ -49961,7 +50205,7 @@
 </file>
 
 <file path=customXml/itemProps1.xml><?xml version="1.0" encoding="utf-8"?>
-<ds:datastoreItem xmlns:ds="http://schemas.openxmlformats.org/officeDocument/2006/customXml" ds:itemID="{BE07C05D-B38A-410D-AE14-97759099A82B}">
+<ds:datastoreItem xmlns:ds="http://schemas.openxmlformats.org/officeDocument/2006/customXml" ds:itemID="{C956C389-B96E-4CF4-AF83-BF8B0E7EB4F5}">
   <ds:schemaRefs>
     <ds:schemaRef ds:uri="http://schemas.openxmlformats.org/officeDocument/2006/bibliography"/>
   </ds:schemaRefs>

</xml_diff>